<commit_message>
Update Berichte und Check Deviation
</commit_message>
<xml_diff>
--- a/Bericht/Beschreibung Anlayse Grafiken.docx
+++ b/Bericht/Beschreibung Anlayse Grafiken.docx
@@ -125,7 +125,13 @@
     <w:p/>
     <w:p>
       <w:r>
-        <w:t>Die Anlayse der kinetischen Energie nach Ablösungszonen bestätigt das Bild mit den unterschiedlichen Geschwindigkeiten. Steine aus der Zone 1 fallen mit einer deutlich kleineren kinetischen Energie ins Fangnetz. Bei Zone 2 gab es besonders zwei Ausreisser.</w:t>
+        <w:t>Die Ana</w:t>
+      </w:r>
+      <w:r>
+        <w:t>l</w:t>
+      </w:r>
+      <w:r>
+        <w:t>yse der kinetischen Energie nach Ablösungszonen bestätigt das Bild mit den unterschiedlichen Geschwindigkeiten. Steine aus der Zone 1 fallen mit einer deutlich kleineren kinetischen Energie ins Fangnetz. Bei Zone 2 gab es besonders zwei Ausreisser.</w:t>
       </w:r>
     </w:p>
     <w:p>
@@ -205,10 +211,10 @@
         </w:rPr>
         <w:lastRenderedPageBreak/>
         <w:drawing>
-          <wp:inline distT="0" distB="0" distL="0" distR="0" wp14:anchorId="108DEED6" wp14:editId="33A5C14A">
+          <wp:inline distT="0" distB="0" distL="0" distR="0" wp14:anchorId="6F314CEF" wp14:editId="2CF0F5CC">
             <wp:extent cx="2456187" cy="1764000"/>
             <wp:effectExtent l="0" t="0" r="1270" b="8255"/>
-            <wp:docPr id="15" name="Grafik 15"/>
+            <wp:docPr id="4" name="Grafik 4"/>
             <wp:cNvGraphicFramePr>
               <a:graphicFrameLocks xmlns:a="http://schemas.openxmlformats.org/drawingml/2006/main" noChangeAspect="1"/>
             </wp:cNvGraphicFramePr>
@@ -216,7 +222,7 @@
               <a:graphicData uri="http://schemas.openxmlformats.org/drawingml/2006/picture">
                 <pic:pic xmlns:pic="http://schemas.openxmlformats.org/drawingml/2006/picture">
                   <pic:nvPicPr>
-                    <pic:cNvPr id="0" name="Picture 6"/>
+                    <pic:cNvPr id="0" name="Picture 1"/>
                     <pic:cNvPicPr>
                       <a:picLocks noChangeAspect="1" noChangeArrowheads="1"/>
                     </pic:cNvPicPr>
@@ -258,7 +264,7 @@
           <w:noProof/>
         </w:rPr>
         <w:drawing>
-          <wp:inline distT="0" distB="0" distL="0" distR="0" wp14:anchorId="29D2D10B" wp14:editId="6AE2F1F9">
+          <wp:inline distT="0" distB="0" distL="0" distR="0" wp14:anchorId="29D2D10B" wp14:editId="3A9E75A0">
             <wp:extent cx="2626964" cy="1764000"/>
             <wp:effectExtent l="0" t="0" r="0" b="8255"/>
             <wp:docPr id="5" name="Grafik 5"/>
@@ -378,10 +384,10 @@
           <w:noProof/>
         </w:rPr>
         <w:drawing>
-          <wp:inline distT="0" distB="0" distL="0" distR="0" wp14:anchorId="25D05AB3" wp14:editId="3AC5185E">
-            <wp:extent cx="2680874" cy="1764000"/>
+          <wp:inline distT="0" distB="0" distL="0" distR="0" wp14:anchorId="04C68519" wp14:editId="6EA02C67">
+            <wp:extent cx="2724625" cy="1764000"/>
             <wp:effectExtent l="0" t="0" r="0" b="8255"/>
-            <wp:docPr id="16" name="Grafik 16"/>
+            <wp:docPr id="7" name="Grafik 7"/>
             <wp:cNvGraphicFramePr>
               <a:graphicFrameLocks xmlns:a="http://schemas.openxmlformats.org/drawingml/2006/main" noChangeAspect="1"/>
             </wp:cNvGraphicFramePr>
@@ -389,7 +395,7 @@
               <a:graphicData uri="http://schemas.openxmlformats.org/drawingml/2006/picture">
                 <pic:pic xmlns:pic="http://schemas.openxmlformats.org/drawingml/2006/picture">
                   <pic:nvPicPr>
-                    <pic:cNvPr id="0" name="Picture 8"/>
+                    <pic:cNvPr id="0" name="Picture 3"/>
                     <pic:cNvPicPr>
                       <a:picLocks noChangeAspect="1" noChangeArrowheads="1"/>
                     </pic:cNvPicPr>
@@ -410,7 +416,7 @@
                   <pic:spPr bwMode="auto">
                     <a:xfrm>
                       <a:off x="0" y="0"/>
-                      <a:ext cx="2680874" cy="1764000"/>
+                      <a:ext cx="2724625" cy="1764000"/>
                     </a:xfrm>
                     <a:prstGeom prst="rect">
                       <a:avLst/>
@@ -674,10 +680,10 @@
           <w:noProof/>
         </w:rPr>
         <w:drawing>
-          <wp:inline distT="0" distB="0" distL="0" distR="0" wp14:anchorId="42642168" wp14:editId="5893C921">
-            <wp:extent cx="2423279" cy="1764000"/>
+          <wp:inline distT="0" distB="0" distL="0" distR="0" wp14:anchorId="124647DF" wp14:editId="45927298">
+            <wp:extent cx="2421537" cy="1764000"/>
             <wp:effectExtent l="0" t="0" r="0" b="8255"/>
-            <wp:docPr id="12" name="Grafik 12"/>
+            <wp:docPr id="14" name="Grafik 14"/>
             <wp:cNvGraphicFramePr>
               <a:graphicFrameLocks xmlns:a="http://schemas.openxmlformats.org/drawingml/2006/main" noChangeAspect="1"/>
             </wp:cNvGraphicFramePr>
@@ -685,7 +691,7 @@
               <a:graphicData uri="http://schemas.openxmlformats.org/drawingml/2006/picture">
                 <pic:pic xmlns:pic="http://schemas.openxmlformats.org/drawingml/2006/picture">
                   <pic:nvPicPr>
-                    <pic:cNvPr id="0" name="Picture 9"/>
+                    <pic:cNvPr id="0" name="Picture 5"/>
                     <pic:cNvPicPr>
                       <a:picLocks noChangeAspect="1" noChangeArrowheads="1"/>
                     </pic:cNvPicPr>
@@ -706,7 +712,7 @@
                   <pic:spPr bwMode="auto">
                     <a:xfrm>
                       <a:off x="0" y="0"/>
-                      <a:ext cx="2423279" cy="1764000"/>
+                      <a:ext cx="2421537" cy="1764000"/>
                     </a:xfrm>
                     <a:prstGeom prst="rect">
                       <a:avLst/>
@@ -727,7 +733,7 @@
           <w:noProof/>
         </w:rPr>
         <w:drawing>
-          <wp:inline distT="0" distB="0" distL="0" distR="0" wp14:anchorId="56E18FE2" wp14:editId="4B4300BF">
+          <wp:inline distT="0" distB="0" distL="0" distR="0" wp14:anchorId="56E18FE2" wp14:editId="1A90E2C6">
             <wp:extent cx="2383621" cy="1764000"/>
             <wp:effectExtent l="0" t="0" r="0" b="8255"/>
             <wp:docPr id="13" name="Grafik 13"/>

</xml_diff>